<commit_message>
Resource Update follwed by Code Refactoring
</commit_message>
<xml_diff>
--- a/Resources/2023 Pfingten Book Alternate.docx
+++ b/Resources/2023 Pfingten Book Alternate.docx
@@ -14,20 +14,14 @@
       </w:r>
       <w:r>
         <w:tab/>
-      </w:r>
-      <w:r>
         <w:t xml:space="preserve">26 Jun 1896 </w:t>
       </w:r>
       <w:r>
         <w:tab/>
-      </w:r>
-      <w:r>
         <w:t xml:space="preserve">14 Sep 1921 </w:t>
       </w:r>
       <w:r>
         <w:tab/>
-      </w:r>
-      <w:r>
         <w:t xml:space="preserve">24 Aug 1980 </w:t>
       </w:r>
     </w:p>
@@ -43,8 +37,6 @@
       </w:r>
       <w:r>
         <w:tab/>
-      </w:r>
-      <w:r>
         <w:t xml:space="preserve">10 Nov 1902 </w:t>
       </w:r>
       <w:r>
@@ -55,8 +47,6 @@
       </w:r>
       <w:r>
         <w:tab/>
-      </w:r>
-      <w:r>
         <w:t xml:space="preserve">13 Jul 1938 </w:t>
       </w:r>
     </w:p>
@@ -72,8 +62,6 @@
       </w:r>
       <w:r>
         <w:tab/>
-      </w:r>
-      <w:r>
         <w:t xml:space="preserve">12 Nov 1922 </w:t>
       </w:r>
       <w:r>
@@ -84,8 +72,6 @@
       </w:r>
       <w:r>
         <w:tab/>
-      </w:r>
-      <w:r>
         <w:t xml:space="preserve">9 Oct 1924 </w:t>
       </w:r>
     </w:p>
@@ -101,20 +87,14 @@
       </w:r>
       <w:r>
         <w:tab/>
-      </w:r>
-      <w:r>
         <w:t xml:space="preserve">5 Sep 1924 </w:t>
       </w:r>
       <w:r>
         <w:tab/>
-      </w:r>
-      <w:r>
         <w:t xml:space="preserve">24 Jun 1949 </w:t>
       </w:r>
       <w:r>
         <w:tab/>
-      </w:r>
-      <w:r>
         <w:t xml:space="preserve">3 Oct 2003 </w:t>
       </w:r>
     </w:p>
@@ -133,8 +113,6 @@
       </w:r>
       <w:r>
         <w:tab/>
-      </w:r>
-      <w:r>
         <w:t xml:space="preserve">6 Aug 1925 </w:t>
       </w:r>
     </w:p>
@@ -150,8 +128,6 @@
       </w:r>
       <w:r>
         <w:tab/>
-      </w:r>
-      <w:r>
         <w:t xml:space="preserve">6 Apr 1951 </w:t>
       </w:r>
       <w:r>
@@ -162,8 +138,6 @@
       </w:r>
       <w:r>
         <w:tab/>
-      </w:r>
-      <w:r>
         <w:t xml:space="preserve">26 Aug 1962 </w:t>
       </w:r>
     </w:p>
@@ -179,20 +153,14 @@
       </w:r>
       <w:r>
         <w:tab/>
-      </w:r>
-      <w:r>
         <w:t xml:space="preserve">10 Jun 1952 </w:t>
       </w:r>
       <w:r>
         <w:tab/>
-      </w:r>
-      <w:r>
         <w:t xml:space="preserve">7 Jan 1979 </w:t>
       </w:r>
       <w:r>
         <w:tab/>
-      </w:r>
-      <w:r>
         <w:t xml:space="preserve">9 Feb 2023 </w:t>
       </w:r>
     </w:p>
@@ -219,8 +187,6 @@
       </w:r>
       <w:r>
         <w:tab/>
-      </w:r>
-      <w:r>
         <w:t xml:space="preserve">23 Jun 1954 </w:t>
       </w:r>
     </w:p>
@@ -244,8 +210,6 @@
       </w:r>
       <w:r>
         <w:tab/>
-      </w:r>
-      <w:r>
         <w:t xml:space="preserve">30 Nov 1979 </w:t>
       </w:r>
     </w:p>
@@ -261,8 +225,6 @@
       </w:r>
       <w:r>
         <w:tab/>
-      </w:r>
-      <w:r>
         <w:t xml:space="preserve">14 Mar 1926 </w:t>
       </w:r>
       <w:r>
@@ -3169,6 +3131,7 @@
         <w:t xml:space="preserve">(2) Nora Lee </w:t>
       </w:r>
       <w:proofErr w:type="spellStart"/>
+      <w:proofErr w:type="gramStart"/>
       <w:r>
         <w:t>Conneran</w:t>
       </w:r>
@@ -3179,6 +3142,7 @@
       <w:r>
         <w:tab/>
       </w:r>
+      <w:proofErr w:type="gramEnd"/>
       <w:r>
         <w:tab/>
       </w:r>
@@ -5162,7 +5126,7 @@
         <w:tab/>
       </w:r>
       <w:r>
-        <w:t xml:space="preserve">21 April 1987 </w:t>
+        <w:t xml:space="preserve">21 Apr 1987 </w:t>
       </w:r>
       <w:r>
         <w:tab/>
@@ -7110,7 +7074,14 @@
         <w:rPr>
           <w:highlight w:val="yellow"/>
         </w:rPr>
-        <w:t>8 Oct 1931</w:t>
+        <w:t xml:space="preserve">8 Oct </w:t>
+      </w:r>
+      <w:proofErr w:type="gramStart"/>
+      <w:r>
+        <w:rPr>
+          <w:highlight w:val="yellow"/>
+        </w:rPr>
+        <w:t>1931</w:t>
       </w:r>
       <w:r>
         <w:t xml:space="preserve"> </w:t>
@@ -7121,6 +7092,7 @@
       <w:r>
         <w:tab/>
       </w:r>
+      <w:proofErr w:type="gramEnd"/>
       <w:r>
         <w:t>9 Oct 1971</w:t>
       </w:r>
@@ -19679,12 +19651,14 @@
         </w:rPr>
         <w:t>18 Apr 1940</w:t>
       </w:r>
+      <w:proofErr w:type="gramStart"/>
       <w:r>
         <w:tab/>
       </w:r>
       <w:r>
         <w:t>1990</w:t>
       </w:r>
+      <w:proofErr w:type="gramEnd"/>
       <w:r>
         <w:tab/>
       </w:r>
@@ -22355,7 +22329,7 @@
         <w:tab/>
       </w:r>
       <w:r>
-        <w:t>1 April 1953</w:t>
+        <w:t>1 Apr 1953</w:t>
       </w:r>
     </w:p>
     <w:p>
@@ -22841,8 +22815,6 @@
     </w:r>
     <w:r>
       <w:tab/>
-    </w:r>
-    <w:r>
       <w:t>DECEASED</w:t>
     </w:r>
   </w:p>

</xml_diff>

<commit_message>
Fixing Corrolation Between Name and Date
</commit_message>
<xml_diff>
--- a/Resources/2023 Pfingten Book Alternate.docx
+++ b/Resources/2023 Pfingten Book Alternate.docx
@@ -1556,7 +1556,27 @@
         <w:t xml:space="preserve"> </w:t>
       </w:r>
       <w:r>
-        <w:t xml:space="preserve">Laurel Ann Pfingsten McKeever 24 Mar 1964 2 Sep 2018 </w:t>
+        <w:t xml:space="preserve">Laurel Ann Pfingsten </w:t>
+      </w:r>
+      <w:proofErr w:type="gramStart"/>
+      <w:r>
+        <w:t xml:space="preserve">McKeever </w:t>
+      </w:r>
+      <w:r>
+        <w:t xml:space="preserve"> </w:t>
+      </w:r>
+      <w:r>
+        <w:t>24</w:t>
+      </w:r>
+      <w:proofErr w:type="gramEnd"/>
+      <w:r>
+        <w:t xml:space="preserve"> Mar 1964 </w:t>
+      </w:r>
+      <w:r>
+        <w:t xml:space="preserve"> </w:t>
+      </w:r>
+      <w:r>
+        <w:t xml:space="preserve">2 Sep 2018 </w:t>
       </w:r>
     </w:p>
     <w:p>
@@ -4562,15 +4582,35 @@
         <w:spacing w:after="0"/>
       </w:pPr>
       <w:r>
-        <w:t xml:space="preserve">a. Frederick William Hildebrant, Jr. 25 Aug 1981 </w:t>
-      </w:r>
-    </w:p>
-    <w:p>
-      <w:pPr>
-        <w:spacing w:after="0"/>
-      </w:pPr>
-      <w:r>
-        <w:t>b. Christopher Michael Hildebrant 31 Mar 1984</w:t>
+        <w:t xml:space="preserve">a. Frederick William Hildebrant, Jr. </w:t>
+      </w:r>
+      <w:r>
+        <w:t xml:space="preserve"> </w:t>
+      </w:r>
+      <w:r>
+        <w:t xml:space="preserve">25 Aug 1981 </w:t>
+      </w:r>
+    </w:p>
+    <w:p>
+      <w:pPr>
+        <w:spacing w:after="0"/>
+      </w:pPr>
+      <w:r>
+        <w:t xml:space="preserve">b. Christopher Michael </w:t>
+      </w:r>
+      <w:proofErr w:type="gramStart"/>
+      <w:r>
+        <w:t xml:space="preserve">Hildebrant </w:t>
+      </w:r>
+      <w:r>
+        <w:t xml:space="preserve"> </w:t>
+      </w:r>
+      <w:r>
+        <w:t>31</w:t>
+      </w:r>
+      <w:proofErr w:type="gramEnd"/>
+      <w:r>
+        <w:t xml:space="preserve"> Mar 1984</w:t>
       </w:r>
     </w:p>
     <w:p>
@@ -4747,7 +4787,14 @@
         <w:t xml:space="preserve"> </w:t>
       </w:r>
       <w:r>
-        <w:t>Katherine Michelle Beiswenger</w:t>
+        <w:t xml:space="preserve">Katherine Michelle </w:t>
+      </w:r>
+      <w:proofErr w:type="gramStart"/>
+      <w:r>
+        <w:t>Beiswenger</w:t>
+      </w:r>
+      <w:r>
+        <w:t xml:space="preserve"> </w:t>
       </w:r>
       <w:r>
         <w:t xml:space="preserve"> </w:t>
@@ -4756,7 +4803,14 @@
         <w:rPr>
           <w:highlight w:val="yellow"/>
         </w:rPr>
-        <w:t>19 Oct 1983</w:t>
+        <w:t>19</w:t>
+      </w:r>
+      <w:proofErr w:type="gramEnd"/>
+      <w:r>
+        <w:rPr>
+          <w:highlight w:val="yellow"/>
+        </w:rPr>
+        <w:t xml:space="preserve"> Oct 1983</w:t>
       </w:r>
       <w:r>
         <w:t xml:space="preserve"> </w:t>
@@ -7265,7 +7319,27 @@
         <w:spacing w:after="0"/>
       </w:pPr>
       <w:r>
-        <w:t xml:space="preserve">IV. Caroline Katharina Maria Pfingsten 23 Jul 1901 26 Oct 1928 </w:t>
+        <w:t xml:space="preserve">IV. Caroline Katharina Maria </w:t>
+      </w:r>
+      <w:proofErr w:type="gramStart"/>
+      <w:r>
+        <w:t xml:space="preserve">Pfingsten </w:t>
+      </w:r>
+      <w:r>
+        <w:t xml:space="preserve"> </w:t>
+      </w:r>
+      <w:r>
+        <w:t>23</w:t>
+      </w:r>
+      <w:proofErr w:type="gramEnd"/>
+      <w:r>
+        <w:t xml:space="preserve"> Jul 1901 </w:t>
+      </w:r>
+      <w:r>
+        <w:t xml:space="preserve"> </w:t>
+      </w:r>
+      <w:r>
+        <w:t xml:space="preserve">26 Oct 1928 </w:t>
       </w:r>
       <w:r>
         <w:tab/>
@@ -7574,12 +7648,23 @@
         <w:t xml:space="preserve"> Alice Maree' </w:t>
       </w:r>
       <w:proofErr w:type="spellStart"/>
+      <w:proofErr w:type="gramStart"/>
       <w:r>
         <w:t>Arechigo</w:t>
       </w:r>
       <w:proofErr w:type="spellEnd"/>
       <w:r>
-        <w:t xml:space="preserve"> 6 Oct 2006 </w:t>
+        <w:t xml:space="preserve"> </w:t>
+      </w:r>
+      <w:r>
+        <w:t xml:space="preserve"> </w:t>
+      </w:r>
+      <w:r>
+        <w:t>6</w:t>
+      </w:r>
+      <w:proofErr w:type="gramEnd"/>
+      <w:r>
+        <w:t xml:space="preserve"> Oct 2006 </w:t>
       </w:r>
     </w:p>
     <w:p>
@@ -7698,7 +7783,21 @@
         <w:t xml:space="preserve"> </w:t>
       </w:r>
       <w:r>
-        <w:t xml:space="preserve">Kimberle Greuel Rhodes Cook 5 Jun 1956 </w:t>
+        <w:t xml:space="preserve">Kimberle Greuel Rhodes </w:t>
+      </w:r>
+      <w:proofErr w:type="gramStart"/>
+      <w:r>
+        <w:t xml:space="preserve">Cook </w:t>
+      </w:r>
+      <w:r>
+        <w:t xml:space="preserve"> </w:t>
+      </w:r>
+      <w:r>
+        <w:t>5</w:t>
+      </w:r>
+      <w:proofErr w:type="gramEnd"/>
+      <w:r>
+        <w:t xml:space="preserve"> Jun 1956 </w:t>
       </w:r>
       <w:r>
         <w:tab/>
@@ -8094,6 +8193,7 @@
         <w:t xml:space="preserve">(1) Emerie-Jo Monica </w:t>
       </w:r>
       <w:proofErr w:type="spellStart"/>
+      <w:proofErr w:type="gramStart"/>
       <w:r>
         <w:t>Challstrom</w:t>
       </w:r>
@@ -8102,7 +8202,14 @@
         <w:t xml:space="preserve"> </w:t>
       </w:r>
       <w:r>
-        <w:t xml:space="preserve">13 Aug 2016 </w:t>
+        <w:t xml:space="preserve"> </w:t>
+      </w:r>
+      <w:r>
+        <w:t>13</w:t>
+      </w:r>
+      <w:proofErr w:type="gramEnd"/>
+      <w:r>
+        <w:t xml:space="preserve"> Aug 2016 </w:t>
       </w:r>
     </w:p>
     <w:p>
@@ -8135,6 +8242,7 @@
         <w:t xml:space="preserve">(3) Calvin Edgar Banx </w:t>
       </w:r>
       <w:proofErr w:type="spellStart"/>
+      <w:proofErr w:type="gramStart"/>
       <w:r>
         <w:t>Challstrom</w:t>
       </w:r>
@@ -8143,7 +8251,14 @@
         <w:t xml:space="preserve"> </w:t>
       </w:r>
       <w:r>
-        <w:t>19 Jun 2021</w:t>
+        <w:t xml:space="preserve"> </w:t>
+      </w:r>
+      <w:r>
+        <w:t>19</w:t>
+      </w:r>
+      <w:proofErr w:type="gramEnd"/>
+      <w:r>
+        <w:t xml:space="preserve"> Jun 2021</w:t>
       </w:r>
     </w:p>
     <w:p>
@@ -8925,21 +9040,46 @@
         <w:spacing w:after="0"/>
       </w:pPr>
       <w:r>
-        <w:t>(2) Gabriel Jose Thompson-Guzman</w:t>
+        <w:t>(2) Gabriel Jose Thompson-</w:t>
+      </w:r>
+      <w:proofErr w:type="gramStart"/>
+      <w:r>
+        <w:t>Guzman</w:t>
       </w:r>
       <w:r>
         <w:t xml:space="preserve"> </w:t>
       </w:r>
       <w:r>
-        <w:t xml:space="preserve">15 Jan 2016 </w:t>
-      </w:r>
-    </w:p>
-    <w:p>
-      <w:pPr>
-        <w:spacing w:after="0"/>
-      </w:pPr>
-      <w:r>
-        <w:t xml:space="preserve">(3) Amelia Harper Thompson-Guzman 15 Jan 2016 </w:t>
+        <w:t xml:space="preserve"> </w:t>
+      </w:r>
+      <w:r>
+        <w:t>15</w:t>
+      </w:r>
+      <w:proofErr w:type="gramEnd"/>
+      <w:r>
+        <w:t xml:space="preserve"> Jan 2016 </w:t>
+      </w:r>
+    </w:p>
+    <w:p>
+      <w:pPr>
+        <w:spacing w:after="0"/>
+      </w:pPr>
+      <w:r>
+        <w:t>(3) Amelia Harper Thompson-</w:t>
+      </w:r>
+      <w:proofErr w:type="gramStart"/>
+      <w:r>
+        <w:t xml:space="preserve">Guzman </w:t>
+      </w:r>
+      <w:r>
+        <w:t xml:space="preserve"> </w:t>
+      </w:r>
+      <w:r>
+        <w:t>15</w:t>
+      </w:r>
+      <w:proofErr w:type="gramEnd"/>
+      <w:r>
+        <w:t xml:space="preserve"> Jan 2016 </w:t>
       </w:r>
     </w:p>
     <w:p>
@@ -9714,13 +9854,24 @@
         <w:spacing w:after="0"/>
       </w:pPr>
       <w:r>
-        <w:t>(3) Gavin Michael Clubs Crawford</w:t>
+        <w:t xml:space="preserve">(3) Gavin Michael Clubs </w:t>
+      </w:r>
+      <w:proofErr w:type="gramStart"/>
+      <w:r>
+        <w:t>Crawford</w:t>
       </w:r>
       <w:r>
         <w:t xml:space="preserve"> </w:t>
       </w:r>
       <w:r>
-        <w:t xml:space="preserve">24 Jun 2008 </w:t>
+        <w:t xml:space="preserve"> </w:t>
+      </w:r>
+      <w:r>
+        <w:t>24</w:t>
+      </w:r>
+      <w:proofErr w:type="gramEnd"/>
+      <w:r>
+        <w:t xml:space="preserve"> Jun 2008 </w:t>
       </w:r>
     </w:p>
     <w:p>
@@ -9876,13 +10027,24 @@
         <w:spacing w:after="0"/>
       </w:pPr>
       <w:r>
-        <w:t>(4) Corbin Richard Des Bouillons</w:t>
+        <w:t xml:space="preserve">(4) Corbin Richard Des </w:t>
+      </w:r>
+      <w:proofErr w:type="gramStart"/>
+      <w:r>
+        <w:t>Bouillons</w:t>
       </w:r>
       <w:r>
         <w:t xml:space="preserve"> </w:t>
       </w:r>
       <w:r>
-        <w:t xml:space="preserve">21 Nov 2003 </w:t>
+        <w:t xml:space="preserve"> </w:t>
+      </w:r>
+      <w:r>
+        <w:t>21</w:t>
+      </w:r>
+      <w:proofErr w:type="gramEnd"/>
+      <w:r>
+        <w:t xml:space="preserve"> Nov 2003 </w:t>
       </w:r>
     </w:p>
     <w:p>
@@ -10344,7 +10506,16 @@
         <w:spacing w:after="0"/>
       </w:pPr>
       <w:r>
-        <w:t xml:space="preserve">Cindy Rene Rodriguez 03 Mar 1977 </w:t>
+        <w:t xml:space="preserve">Cindy Rene Rodriguez </w:t>
+      </w:r>
+      <w:r>
+        <w:tab/>
+      </w:r>
+      <w:r>
+        <w:tab/>
+      </w:r>
+      <w:r>
+        <w:t xml:space="preserve">3 Mar 1977 </w:t>
       </w:r>
     </w:p>
     <w:p>
@@ -10442,7 +10613,21 @@
       </w:r>
       <w:proofErr w:type="spellEnd"/>
       <w:r>
-        <w:t xml:space="preserve"> Malloy Jensen 04 Aug 1976 </w:t>
+        <w:t xml:space="preserve"> Malloy </w:t>
+      </w:r>
+      <w:proofErr w:type="gramStart"/>
+      <w:r>
+        <w:t xml:space="preserve">Jensen </w:t>
+      </w:r>
+      <w:r>
+        <w:t xml:space="preserve"> </w:t>
+      </w:r>
+      <w:r>
+        <w:t>4</w:t>
+      </w:r>
+      <w:proofErr w:type="gramEnd"/>
+      <w:r>
+        <w:t xml:space="preserve"> Aug 1976 </w:t>
       </w:r>
       <w:r>
         <w:tab/>
@@ -11114,7 +11299,27 @@
         <w:spacing w:after="0"/>
       </w:pPr>
       <w:r>
-        <w:t xml:space="preserve">VII. Gottleib Heinrich Fred Pfingsten 5 May 1907 21 Feb 1933 </w:t>
+        <w:t xml:space="preserve">VII. Gottleib Heinrich Fred </w:t>
+      </w:r>
+      <w:proofErr w:type="gramStart"/>
+      <w:r>
+        <w:t>Pfingsten</w:t>
+      </w:r>
+      <w:r>
+        <w:t xml:space="preserve"> </w:t>
+      </w:r>
+      <w:r>
+        <w:t xml:space="preserve"> 5</w:t>
+      </w:r>
+      <w:proofErr w:type="gramEnd"/>
+      <w:r>
+        <w:t xml:space="preserve"> May 1907 </w:t>
+      </w:r>
+      <w:r>
+        <w:t xml:space="preserve"> </w:t>
+      </w:r>
+      <w:r>
+        <w:t xml:space="preserve">21 Feb 1933 </w:t>
       </w:r>
       <w:r>
         <w:tab/>
@@ -13096,7 +13301,33 @@
       </w:pPr>
       <w:r>
         <w:lastRenderedPageBreak/>
-        <w:t xml:space="preserve">VIII. Margarethe Hilke Emilie Pfingsten 12 Jun 1909 28 Feb 1929 17 Mar 1937 </w:t>
+        <w:t xml:space="preserve">VIII. Margarethe Hilke Emilie </w:t>
+      </w:r>
+      <w:proofErr w:type="gramStart"/>
+      <w:r>
+        <w:t xml:space="preserve">Pfingsten </w:t>
+      </w:r>
+      <w:r>
+        <w:t xml:space="preserve"> </w:t>
+      </w:r>
+      <w:r>
+        <w:t>12</w:t>
+      </w:r>
+      <w:proofErr w:type="gramEnd"/>
+      <w:r>
+        <w:t xml:space="preserve"> Jun 1909 </w:t>
+      </w:r>
+      <w:r>
+        <w:t xml:space="preserve"> </w:t>
+      </w:r>
+      <w:r>
+        <w:t xml:space="preserve">28 Feb 1929 </w:t>
+      </w:r>
+      <w:r>
+        <w:t xml:space="preserve"> </w:t>
+      </w:r>
+      <w:r>
+        <w:t xml:space="preserve">17 Mar 1937 </w:t>
       </w:r>
     </w:p>
     <w:p>
@@ -14036,7 +14267,21 @@
       </w:pPr>
       <w:r>
         <w:lastRenderedPageBreak/>
-        <w:t xml:space="preserve">IX. Wilhelm Ferdinand Pfingsten 17 Jul 1910 </w:t>
+        <w:t xml:space="preserve">IX. Wilhelm Ferdinand </w:t>
+      </w:r>
+      <w:proofErr w:type="gramStart"/>
+      <w:r>
+        <w:t xml:space="preserve">Pfingsten </w:t>
+      </w:r>
+      <w:r>
+        <w:t xml:space="preserve"> </w:t>
+      </w:r>
+      <w:r>
+        <w:t>17</w:t>
+      </w:r>
+      <w:proofErr w:type="gramEnd"/>
+      <w:r>
+        <w:t xml:space="preserve"> Jul 1910 </w:t>
       </w:r>
       <w:r>
         <w:tab/>
@@ -14334,13 +14579,24 @@
       </w:r>
       <w:proofErr w:type="spellEnd"/>
       <w:r>
-        <w:t>-Marie Sellars</w:t>
+        <w:t xml:space="preserve">-Marie </w:t>
+      </w:r>
+      <w:proofErr w:type="gramStart"/>
+      <w:r>
+        <w:t>Sellars</w:t>
       </w:r>
       <w:r>
         <w:t xml:space="preserve"> </w:t>
       </w:r>
       <w:r>
-        <w:t xml:space="preserve">3 Jan 1998 </w:t>
+        <w:t xml:space="preserve"> </w:t>
+      </w:r>
+      <w:r>
+        <w:t>3</w:t>
+      </w:r>
+      <w:proofErr w:type="gramEnd"/>
+      <w:r>
+        <w:t xml:space="preserve"> Jan 1998 </w:t>
       </w:r>
     </w:p>
     <w:p>
@@ -15882,7 +16138,14 @@
         <w:t xml:space="preserve"> </w:t>
       </w:r>
       <w:r>
-        <w:t>Deborah Ann Havelange Brush</w:t>
+        <w:t xml:space="preserve">Deborah Ann Havelange </w:t>
+      </w:r>
+      <w:proofErr w:type="gramStart"/>
+      <w:r>
+        <w:t>Brush</w:t>
+      </w:r>
+      <w:r>
+        <w:t xml:space="preserve"> </w:t>
       </w:r>
       <w:r>
         <w:t xml:space="preserve"> </w:t>
@@ -15891,7 +16154,14 @@
         <w:rPr>
           <w:highlight w:val="yellow"/>
         </w:rPr>
-        <w:t>9 Dec 1957</w:t>
+        <w:t>9</w:t>
+      </w:r>
+      <w:proofErr w:type="gramEnd"/>
+      <w:r>
+        <w:rPr>
+          <w:highlight w:val="yellow"/>
+        </w:rPr>
+        <w:t xml:space="preserve"> Dec 1957</w:t>
       </w:r>
       <w:r>
         <w:t xml:space="preserve"> </w:t>
@@ -16629,7 +16899,27 @@
         <w:t xml:space="preserve"> </w:t>
       </w:r>
       <w:r>
-        <w:t xml:space="preserve">Linda Diane Hendrickson Mattson 24 Sep 1963 29 May 1992 </w:t>
+        <w:t xml:space="preserve">Linda Diane Hendrickson </w:t>
+      </w:r>
+      <w:proofErr w:type="gramStart"/>
+      <w:r>
+        <w:t xml:space="preserve">Mattson </w:t>
+      </w:r>
+      <w:r>
+        <w:t xml:space="preserve"> </w:t>
+      </w:r>
+      <w:r>
+        <w:t>24</w:t>
+      </w:r>
+      <w:proofErr w:type="gramEnd"/>
+      <w:r>
+        <w:t xml:space="preserve"> Sep 1963 </w:t>
+      </w:r>
+      <w:r>
+        <w:t xml:space="preserve"> </w:t>
+      </w:r>
+      <w:r>
+        <w:t xml:space="preserve">29 May 1992 </w:t>
       </w:r>
     </w:p>
     <w:p>
@@ -18008,12 +18298,23 @@
         <w:t xml:space="preserve">Sherry Lorraine Seelig </w:t>
       </w:r>
       <w:proofErr w:type="spellStart"/>
+      <w:proofErr w:type="gramStart"/>
       <w:r>
         <w:t>Weatherhead</w:t>
       </w:r>
       <w:proofErr w:type="spellEnd"/>
       <w:r>
-        <w:t xml:space="preserve"> 11 May 1959 </w:t>
+        <w:t xml:space="preserve"> </w:t>
+      </w:r>
+      <w:r>
+        <w:t xml:space="preserve"> </w:t>
+      </w:r>
+      <w:r>
+        <w:t>11</w:t>
+      </w:r>
+      <w:proofErr w:type="gramEnd"/>
+      <w:r>
+        <w:t xml:space="preserve"> May 1959 </w:t>
       </w:r>
     </w:p>
     <w:p>
@@ -19238,10 +19539,39 @@
         <w:rPr>
           <w:highlight w:val="yellow"/>
         </w:rPr>
-        <w:t xml:space="preserve"> Pfingsten</w:t>
-      </w:r>
-      <w:r>
-        <w:t xml:space="preserve"> 29 Jan 1916 20 Jan 1938 10 Apr 1972 </w:t>
+        <w:t xml:space="preserve"> </w:t>
+      </w:r>
+      <w:proofErr w:type="gramStart"/>
+      <w:r>
+        <w:rPr>
+          <w:highlight w:val="yellow"/>
+        </w:rPr>
+        <w:t>Pfingsten</w:t>
+      </w:r>
+      <w:r>
+        <w:t xml:space="preserve"> </w:t>
+      </w:r>
+      <w:r>
+        <w:t xml:space="preserve"> </w:t>
+      </w:r>
+      <w:r>
+        <w:t>29</w:t>
+      </w:r>
+      <w:proofErr w:type="gramEnd"/>
+      <w:r>
+        <w:t xml:space="preserve"> Jan 1916 </w:t>
+      </w:r>
+      <w:r>
+        <w:t xml:space="preserve"> </w:t>
+      </w:r>
+      <w:r>
+        <w:t xml:space="preserve">20 Jan 1938 </w:t>
+      </w:r>
+      <w:r>
+        <w:t xml:space="preserve"> </w:t>
+      </w:r>
+      <w:r>
+        <w:t xml:space="preserve">10 Apr 1972 </w:t>
       </w:r>
     </w:p>
     <w:p>
@@ -21239,7 +21569,33 @@
       </w:pPr>
       <w:r>
         <w:lastRenderedPageBreak/>
-        <w:t xml:space="preserve">XIII. Martha Augusta Christianna Pfingsten 17 Aug 1918 29 Sep 1937 18 May 2002 </w:t>
+        <w:t xml:space="preserve">XIII. Martha Augusta Christianna </w:t>
+      </w:r>
+      <w:proofErr w:type="gramStart"/>
+      <w:r>
+        <w:t xml:space="preserve">Pfingsten </w:t>
+      </w:r>
+      <w:r>
+        <w:t xml:space="preserve"> </w:t>
+      </w:r>
+      <w:r>
+        <w:t>17</w:t>
+      </w:r>
+      <w:proofErr w:type="gramEnd"/>
+      <w:r>
+        <w:t xml:space="preserve"> Aug 1918 </w:t>
+      </w:r>
+      <w:r>
+        <w:t xml:space="preserve"> </w:t>
+      </w:r>
+      <w:r>
+        <w:t xml:space="preserve">29 Sep 1937 </w:t>
+      </w:r>
+      <w:r>
+        <w:t xml:space="preserve"> </w:t>
+      </w:r>
+      <w:r>
+        <w:t xml:space="preserve">18 May 2002 </w:t>
       </w:r>
     </w:p>
     <w:p>
@@ -22263,6 +22619,9 @@
         <w:t xml:space="preserve">Margaret Ann Lass Merrigan </w:t>
       </w:r>
       <w:r>
+        <w:tab/>
+      </w:r>
+      <w:r>
         <w:t>5 Apr 1947</w:t>
       </w:r>
       <w:r>
@@ -22599,7 +22958,21 @@
         <w:spacing w:after="0"/>
       </w:pPr>
       <w:r>
-        <w:t xml:space="preserve">2. Jennifer Lynn Margaret Pribyl 1 Nov 1975 </w:t>
+        <w:t xml:space="preserve">2. Jennifer Lynn Margaret </w:t>
+      </w:r>
+      <w:proofErr w:type="gramStart"/>
+      <w:r>
+        <w:t xml:space="preserve">Pribyl </w:t>
+      </w:r>
+      <w:r>
+        <w:t xml:space="preserve"> </w:t>
+      </w:r>
+      <w:r>
+        <w:t>1</w:t>
+      </w:r>
+      <w:proofErr w:type="gramEnd"/>
+      <w:r>
+        <w:t xml:space="preserve"> Nov 1975 </w:t>
       </w:r>
       <w:r>
         <w:tab/>

</xml_diff>

<commit_message>
Migrated Implementation to asynchrous
</commit_message>
<xml_diff>
--- a/Resources/2023 Pfingten Book Alternate.docx
+++ b/Resources/2023 Pfingten Book Alternate.docx
@@ -1151,7 +1151,7 @@
         <w:tab/>
       </w:r>
       <w:r>
-        <w:t xml:space="preserve">15 Sept 1983 </w:t>
+        <w:t xml:space="preserve">15 Sep 1983 </w:t>
       </w:r>
       <w:r>
         <w:tab/>
@@ -1539,7 +1539,21 @@
       </w:pPr>
       <w:r>
         <w:lastRenderedPageBreak/>
-        <w:t xml:space="preserve">b. Mitchell Alexander McKeever 6 Mar 1998 </w:t>
+        <w:t xml:space="preserve">b. Mitchell Alexander </w:t>
+      </w:r>
+      <w:proofErr w:type="gramStart"/>
+      <w:r>
+        <w:t xml:space="preserve">McKeever </w:t>
+      </w:r>
+      <w:r>
+        <w:t xml:space="preserve"> </w:t>
+      </w:r>
+      <w:r>
+        <w:t>6</w:t>
+      </w:r>
+      <w:proofErr w:type="gramEnd"/>
+      <w:r>
+        <w:t xml:space="preserve"> Mar 1998 </w:t>
       </w:r>
     </w:p>
     <w:p>
@@ -3096,7 +3110,7 @@
         <w:tab/>
       </w:r>
       <w:r>
-        <w:t xml:space="preserve">10 July 2015 </w:t>
+        <w:t xml:space="preserve">10 Jul 2015 </w:t>
       </w:r>
     </w:p>
     <w:p>
@@ -3431,10 +3445,16 @@
         <w:tab/>
       </w:r>
       <w:r>
+        <w:t xml:space="preserve"> </w:t>
+      </w:r>
+      <w:r>
         <w:t>5 Jan 1940</w:t>
       </w:r>
       <w:r>
         <w:tab/>
+      </w:r>
+      <w:r>
+        <w:t xml:space="preserve"> </w:t>
       </w:r>
       <w:r>
         <w:rPr>
@@ -3704,10 +3724,16 @@
         <w:tab/>
       </w:r>
       <w:r>
+        <w:t xml:space="preserve"> </w:t>
+      </w:r>
+      <w:r>
         <w:t>26 Apr 1960</w:t>
       </w:r>
       <w:r>
         <w:tab/>
+      </w:r>
+      <w:r>
+        <w:t xml:space="preserve"> </w:t>
       </w:r>
       <w:r>
         <w:rPr>
@@ -3966,6 +3992,9 @@
       <w:r>
         <w:t>9 Feb 2019</w:t>
       </w:r>
+      <w:r>
+        <w:t xml:space="preserve"> </w:t>
+      </w:r>
     </w:p>
     <w:p>
       <w:r>
@@ -4416,7 +4445,7 @@
         <w:tab/>
       </w:r>
       <w:r>
-        <w:t xml:space="preserve">28 July 1999 </w:t>
+        <w:t xml:space="preserve">28 Jul 1999 </w:t>
       </w:r>
     </w:p>
     <w:p>
@@ -7955,7 +7984,7 @@
         <w:tab/>
       </w:r>
       <w:r>
-        <w:t xml:space="preserve">19 July 1986 </w:t>
+        <w:t xml:space="preserve">19 Jul 1986 </w:t>
       </w:r>
     </w:p>
     <w:p>
@@ -11646,7 +11675,13 @@
         <w:spacing w:after="0"/>
       </w:pPr>
       <w:r>
-        <w:t xml:space="preserve">Michele D’Ambrosia </w:t>
+        <w:t>Michele D</w:t>
+      </w:r>
+      <w:r>
+        <w:t>’</w:t>
+      </w:r>
+      <w:r>
+        <w:t xml:space="preserve">Ambrosia </w:t>
       </w:r>
       <w:r>
         <w:tab/>
@@ -14801,7 +14836,7 @@
         <w:tab/>
       </w:r>
       <w:r>
-        <w:t xml:space="preserve">12 July 1986 </w:t>
+        <w:t xml:space="preserve">12 Jul 1986 </w:t>
       </w:r>
     </w:p>
     <w:p>
@@ -14924,13 +14959,13 @@
         <w:tab/>
       </w:r>
       <w:r>
-        <w:t xml:space="preserve">25 July 2009 </w:t>
-      </w:r>
-      <w:r>
-        <w:tab/>
-      </w:r>
-      <w:r>
-        <w:t xml:space="preserve">6 July 2012 </w:t>
+        <w:t xml:space="preserve">25 Jul 2009 </w:t>
+      </w:r>
+      <w:r>
+        <w:tab/>
+      </w:r>
+      <w:r>
+        <w:t xml:space="preserve">6 Jul 2012 </w:t>
       </w:r>
     </w:p>
     <w:p>
@@ -14956,7 +14991,7 @@
         <w:tab/>
       </w:r>
       <w:r>
-        <w:t xml:space="preserve">6 July 2012 </w:t>
+        <w:t xml:space="preserve">6 Jul 2012 </w:t>
       </w:r>
     </w:p>
     <w:p>
@@ -14982,7 +15017,7 @@
         <w:tab/>
       </w:r>
       <w:r>
-        <w:t xml:space="preserve">6 July 2012 </w:t>
+        <w:t xml:space="preserve">6 Jul 2012 </w:t>
       </w:r>
     </w:p>
     <w:p>
@@ -18582,7 +18617,7 @@
         <w:tab/>
       </w:r>
       <w:r>
-        <w:t xml:space="preserve">2 July 1988 </w:t>
+        <w:t xml:space="preserve">2 Jul 1988 </w:t>
       </w:r>
       <w:r>
         <w:tab/>
@@ -19092,7 +19127,7 @@
         <w:tab/>
       </w:r>
       <w:r>
-        <w:t xml:space="preserve">16 July 2022 </w:t>
+        <w:t xml:space="preserve">16 Jul 2022 </w:t>
       </w:r>
     </w:p>
     <w:p>

</xml_diff>

<commit_message>
All Nodes are Loaded.
</commit_message>
<xml_diff>
--- a/Resources/2023 Pfingten Book Alternate.docx
+++ b/Resources/2023 Pfingten Book Alternate.docx
@@ -6212,6 +6212,9 @@
         <w:tab/>
       </w:r>
       <w:r>
+        <w:t xml:space="preserve"> </w:t>
+      </w:r>
+      <w:r>
         <w:t xml:space="preserve">16 Sep 2003 </w:t>
       </w:r>
     </w:p>
@@ -6506,6 +6509,9 @@
         <w:tab/>
       </w:r>
       <w:r>
+        <w:t xml:space="preserve"> </w:t>
+      </w:r>
+      <w:r>
         <w:t xml:space="preserve">13 Sep 1980 </w:t>
       </w:r>
     </w:p>
@@ -6608,6 +6614,9 @@
         <w:tab/>
       </w:r>
       <w:r>
+        <w:t xml:space="preserve"> </w:t>
+      </w:r>
+      <w:r>
         <w:t xml:space="preserve">1 Aug 1978 </w:t>
       </w:r>
     </w:p>
@@ -8219,7 +8228,13 @@
         <w:spacing w:after="0"/>
       </w:pPr>
       <w:r>
-        <w:t xml:space="preserve">(1) Emerie-Jo Monica </w:t>
+        <w:rPr>
+          <w:highlight w:val="yellow"/>
+        </w:rPr>
+        <w:t>a.</w:t>
+      </w:r>
+      <w:r>
+        <w:t xml:space="preserve"> Emerie-Jo Monica </w:t>
       </w:r>
       <w:proofErr w:type="spellStart"/>
       <w:proofErr w:type="gramStart"/>
@@ -8246,7 +8261,13 @@
         <w:spacing w:after="0"/>
       </w:pPr>
       <w:r>
-        <w:t xml:space="preserve">(2) Greyson Blaine </w:t>
+        <w:rPr>
+          <w:highlight w:val="yellow"/>
+        </w:rPr>
+        <w:t>b.</w:t>
+      </w:r>
+      <w:r>
+        <w:t xml:space="preserve"> Greyson Blaine </w:t>
       </w:r>
       <w:proofErr w:type="spellStart"/>
       <w:r>
@@ -8268,7 +8289,13 @@
         <w:spacing w:after="0"/>
       </w:pPr>
       <w:r>
-        <w:t xml:space="preserve">(3) Calvin Edgar Banx </w:t>
+        <w:rPr>
+          <w:highlight w:val="yellow"/>
+        </w:rPr>
+        <w:t>c.</w:t>
+      </w:r>
+      <w:r>
+        <w:t xml:space="preserve"> Calvin Edgar Banx </w:t>
       </w:r>
       <w:proofErr w:type="spellStart"/>
       <w:proofErr w:type="gramStart"/>
@@ -10879,7 +10906,25 @@
         <w:spacing w:after="0"/>
       </w:pPr>
       <w:r>
-        <w:t xml:space="preserve">(1) Elizabeth Faith Carton </w:t>
+        <w:rPr>
+          <w:highlight w:val="yellow"/>
+        </w:rPr>
+        <w:t>(</w:t>
+      </w:r>
+      <w:r>
+        <w:rPr>
+          <w:highlight w:val="yellow"/>
+        </w:rPr>
+        <w:t>3</w:t>
+      </w:r>
+      <w:r>
+        <w:rPr>
+          <w:highlight w:val="yellow"/>
+        </w:rPr>
+        <w:t>)</w:t>
+      </w:r>
+      <w:r>
+        <w:t xml:space="preserve"> Elizabeth Faith Carton </w:t>
       </w:r>
       <w:r>
         <w:tab/>
@@ -13701,6 +13746,9 @@
         <w:tab/>
       </w:r>
       <w:r>
+        <w:t xml:space="preserve"> </w:t>
+      </w:r>
+      <w:r>
         <w:t xml:space="preserve">7 Feb 1987 </w:t>
       </w:r>
     </w:p>
@@ -14824,10 +14872,24 @@
         <w:t xml:space="preserve"> </w:t>
       </w:r>
       <w:r>
-        <w:t>Donna Mae Havelange Sellars</w:t>
-      </w:r>
-      <w:r>
-        <w:t xml:space="preserve"> 2 Nov 1950</w:t>
+        <w:t xml:space="preserve">Donna Mae Havelange </w:t>
+      </w:r>
+      <w:proofErr w:type="gramStart"/>
+      <w:r>
+        <w:t>Sellars</w:t>
+      </w:r>
+      <w:r>
+        <w:t xml:space="preserve"> </w:t>
+      </w:r>
+      <w:r>
+        <w:t xml:space="preserve"> </w:t>
+      </w:r>
+      <w:r>
+        <w:t>2</w:t>
+      </w:r>
+      <w:proofErr w:type="gramEnd"/>
+      <w:r>
+        <w:t xml:space="preserve"> Nov 1950</w:t>
       </w:r>
       <w:r>
         <w:t xml:space="preserve"> </w:t>
@@ -19345,7 +19407,13 @@
         <w:rPr>
           <w:highlight w:val="yellow"/>
         </w:rPr>
-        <w:t>1 Feb 1961</w:t>
+        <w:t>4</w:t>
+      </w:r>
+      <w:r>
+        <w:rPr>
+          <w:highlight w:val="yellow"/>
+        </w:rPr>
+        <w:t xml:space="preserve"> Feb 1961</w:t>
       </w:r>
       <w:r>
         <w:t xml:space="preserve"> </w:t>
@@ -19426,6 +19494,9 @@
         <w:tab/>
       </w:r>
       <w:r>
+        <w:t xml:space="preserve"> </w:t>
+      </w:r>
+      <w:r>
         <w:t xml:space="preserve">9 Jun 1989 </w:t>
       </w:r>
     </w:p>
@@ -20016,14 +20087,15 @@
         </w:rPr>
         <w:t>18 Apr 1940</w:t>
       </w:r>
-      <w:proofErr w:type="gramStart"/>
-      <w:r>
-        <w:tab/>
+      <w:r>
+        <w:tab/>
+      </w:r>
+      <w:r>
+        <w:t xml:space="preserve"> </w:t>
       </w:r>
       <w:r>
         <w:t>1990</w:t>
       </w:r>
-      <w:proofErr w:type="gramEnd"/>
       <w:r>
         <w:tab/>
       </w:r>
@@ -20378,7 +20450,25 @@
         <w:tab/>
       </w:r>
       <w:r>
-        <w:t xml:space="preserve">22 Jan 1979 </w:t>
+        <w:rPr>
+          <w:highlight w:val="yellow"/>
+        </w:rPr>
+        <w:t>22 J</w:t>
+      </w:r>
+      <w:r>
+        <w:rPr>
+          <w:highlight w:val="yellow"/>
+        </w:rPr>
+        <w:t>u</w:t>
+      </w:r>
+      <w:r>
+        <w:rPr>
+          <w:highlight w:val="yellow"/>
+        </w:rPr>
+        <w:t>n 1979</w:t>
+      </w:r>
+      <w:r>
+        <w:t xml:space="preserve"> </w:t>
       </w:r>
       <w:r>
         <w:tab/>
@@ -20492,7 +20582,25 @@
         <w:tab/>
       </w:r>
       <w:r>
-        <w:t xml:space="preserve">22 Jun 1979 </w:t>
+        <w:rPr>
+          <w:highlight w:val="yellow"/>
+        </w:rPr>
+        <w:t>22 J</w:t>
+      </w:r>
+      <w:r>
+        <w:rPr>
+          <w:highlight w:val="yellow"/>
+        </w:rPr>
+        <w:t>u</w:t>
+      </w:r>
+      <w:r>
+        <w:rPr>
+          <w:highlight w:val="yellow"/>
+        </w:rPr>
+        <w:t>n 1979</w:t>
+      </w:r>
+      <w:r>
+        <w:t xml:space="preserve"> </w:t>
       </w:r>
     </w:p>
     <w:p>
@@ -20526,7 +20634,25 @@
         <w:tab/>
       </w:r>
       <w:r>
-        <w:t xml:space="preserve">22 Jun 1979 </w:t>
+        <w:rPr>
+          <w:highlight w:val="yellow"/>
+        </w:rPr>
+        <w:t>22 J</w:t>
+      </w:r>
+      <w:r>
+        <w:rPr>
+          <w:highlight w:val="yellow"/>
+        </w:rPr>
+        <w:t>u</w:t>
+      </w:r>
+      <w:r>
+        <w:rPr>
+          <w:highlight w:val="yellow"/>
+        </w:rPr>
+        <w:t>n 1979</w:t>
+      </w:r>
+      <w:r>
+        <w:t xml:space="preserve"> </w:t>
       </w:r>
       <w:r>
         <w:tab/>
@@ -20899,6 +21025,9 @@
         <w:tab/>
       </w:r>
       <w:r>
+        <w:t xml:space="preserve"> </w:t>
+      </w:r>
+      <w:r>
         <w:t xml:space="preserve">May 1984 </w:t>
       </w:r>
     </w:p>
@@ -22661,6 +22790,9 @@
       </w:r>
       <w:r>
         <w:tab/>
+      </w:r>
+      <w:r>
+        <w:t xml:space="preserve"> </w:t>
       </w:r>
       <w:r>
         <w:t xml:space="preserve">29 Nov 1974 </w:t>

</xml_diff>

<commit_message>
Forced Output of Empty Date resulting null
</commit_message>
<xml_diff>
--- a/Resources/2023 Pfingten Book Alternate.docx
+++ b/Resources/2023 Pfingten Book Alternate.docx
@@ -390,7 +390,6 @@
       <w:r>
         <w:tab/>
       </w:r>
-      <w:proofErr w:type="gramStart"/>
       <w:r>
         <w:tab/>
       </w:r>
@@ -398,11 +397,7 @@
         <w:t xml:space="preserve">  </w:t>
       </w:r>
       <w:r>
-        <w:t>11</w:t>
-      </w:r>
-      <w:proofErr w:type="gramEnd"/>
-      <w:r>
-        <w:t xml:space="preserve"> Dec 2014 </w:t>
+        <w:t xml:space="preserve">11 Dec 2014 </w:t>
       </w:r>
     </w:p>
     <w:p>
@@ -638,7 +633,6 @@
       <w:r>
         <w:t xml:space="preserve">4 Feb 1952 </w:t>
       </w:r>
-      <w:proofErr w:type="gramStart"/>
       <w:r>
         <w:tab/>
       </w:r>
@@ -646,11 +640,7 @@
         <w:t xml:space="preserve">  </w:t>
       </w:r>
       <w:r>
-        <w:t>2</w:t>
-      </w:r>
-      <w:proofErr w:type="gramEnd"/>
-      <w:r>
-        <w:t xml:space="preserve"> Jun 1973 </w:t>
+        <w:t xml:space="preserve">2 Jun 1973 </w:t>
       </w:r>
     </w:p>
     <w:p>
@@ -917,7 +907,6 @@
       <w:r>
         <w:t xml:space="preserve">22 Sep 1984 </w:t>
       </w:r>
-      <w:proofErr w:type="gramStart"/>
       <w:r>
         <w:tab/>
       </w:r>
@@ -925,11 +914,7 @@
         <w:t xml:space="preserve">  </w:t>
       </w:r>
       <w:r>
-        <w:t>11</w:t>
-      </w:r>
-      <w:proofErr w:type="gramEnd"/>
-      <w:r>
-        <w:t xml:space="preserve"> Jun 2011 </w:t>
+        <w:t xml:space="preserve">11 Jun 2011 </w:t>
       </w:r>
     </w:p>
     <w:p>
@@ -3929,7 +3914,6 @@
         <w:t xml:space="preserve">(2) Nora Lee </w:t>
       </w:r>
       <w:proofErr w:type="spellStart"/>
-      <w:proofErr w:type="gramStart"/>
       <w:r>
         <w:t>Conneran</w:t>
       </w:r>
@@ -3940,7 +3924,6 @@
       <w:r>
         <w:tab/>
       </w:r>
-      <w:proofErr w:type="gramEnd"/>
       <w:r>
         <w:tab/>
       </w:r>
@@ -4515,7 +4498,7 @@
         <w:t>26 Apr 1960</w:t>
       </w:r>
       <w:r>
-        <w:tab/>
+        <w:t xml:space="preserve">         </w:t>
       </w:r>
       <w:r>
         <w:rPr>
@@ -8259,14 +8242,7 @@
         <w:rPr>
           <w:highlight w:val="yellow"/>
         </w:rPr>
-        <w:t xml:space="preserve">8 Oct </w:t>
-      </w:r>
-      <w:proofErr w:type="gramStart"/>
-      <w:r>
-        <w:rPr>
-          <w:highlight w:val="yellow"/>
-        </w:rPr>
-        <w:t>1931</w:t>
+        <w:t>8 Oct 1931</w:t>
       </w:r>
       <w:r>
         <w:t xml:space="preserve"> </w:t>
@@ -8277,7 +8253,6 @@
       <w:r>
         <w:tab/>
       </w:r>
-      <w:proofErr w:type="gramEnd"/>
       <w:r>
         <w:t xml:space="preserve">     </w:t>
       </w:r>
@@ -15938,13 +15913,8 @@
       </w:r>
       <w:proofErr w:type="spellEnd"/>
       <w:r>
-        <w:t xml:space="preserve"> </w:t>
-      </w:r>
-      <w:proofErr w:type="spellStart"/>
-      <w:r>
-        <w:t>Bentzin</w:t>
-      </w:r>
-      <w:proofErr w:type="spellEnd"/>
+        <w:t xml:space="preserve"> Bentzin</w:t>
+      </w:r>
       <w:r>
         <w:t xml:space="preserve">                                   </w:t>
       </w:r>
@@ -21907,7 +21877,6 @@
       <w:r>
         <w:tab/>
       </w:r>
-      <w:proofErr w:type="gramStart"/>
       <w:r>
         <w:tab/>
       </w:r>
@@ -21915,11 +21884,7 @@
         <w:t xml:space="preserve">  </w:t>
       </w:r>
       <w:r>
-        <w:t>2</w:t>
-      </w:r>
-      <w:proofErr w:type="gramEnd"/>
-      <w:r>
-        <w:t xml:space="preserve"> Mar 1914 </w:t>
+        <w:t xml:space="preserve">2 Mar 1914 </w:t>
       </w:r>
     </w:p>
     <w:p>
@@ -22200,15 +22165,7 @@
       </w:r>
       <w:proofErr w:type="spellEnd"/>
       <w:r>
-        <w:t xml:space="preserve"> </w:t>
-      </w:r>
-      <w:proofErr w:type="spellStart"/>
-      <w:r>
-        <w:t>Plavka</w:t>
-      </w:r>
-      <w:proofErr w:type="spellEnd"/>
-      <w:r>
-        <w:t xml:space="preserve"> </w:t>
+        <w:t xml:space="preserve"> Plavka </w:t>
       </w:r>
       <w:r>
         <w:tab/>
@@ -22620,7 +22577,6 @@
       <w:r>
         <w:t xml:space="preserve">5 Jan 1971 </w:t>
       </w:r>
-      <w:proofErr w:type="gramStart"/>
       <w:r>
         <w:tab/>
       </w:r>
@@ -22628,11 +22584,7 @@
         <w:t xml:space="preserve">  </w:t>
       </w:r>
       <w:r>
-        <w:t>25</w:t>
-      </w:r>
-      <w:proofErr w:type="gramEnd"/>
-      <w:r>
-        <w:t xml:space="preserve"> Jan 1992 </w:t>
+        <w:t xml:space="preserve">25 Jan 1992 </w:t>
       </w:r>
     </w:p>
     <w:p>
@@ -24276,7 +24228,6 @@
       <w:r>
         <w:t xml:space="preserve">24 Jan 1974 </w:t>
       </w:r>
-      <w:proofErr w:type="gramStart"/>
       <w:r>
         <w:tab/>
       </w:r>
@@ -24284,11 +24235,7 @@
         <w:t xml:space="preserve">  </w:t>
       </w:r>
       <w:r>
-        <w:t>3</w:t>
-      </w:r>
-      <w:proofErr w:type="gramEnd"/>
-      <w:r>
-        <w:t xml:space="preserve"> Mar 2013 </w:t>
+        <w:t xml:space="preserve">3 Mar 2013 </w:t>
       </w:r>
       <w:r>
         <w:tab/>

</xml_diff>

<commit_message>
Nodes are Attached and expressed in approp order
</commit_message>
<xml_diff>
--- a/Resources/2023 Pfingten Book Alternate.docx
+++ b/Resources/2023 Pfingten Book Alternate.docx
@@ -5984,16 +5984,11 @@
         <w:lastRenderedPageBreak/>
         <w:t xml:space="preserve">c. </w:t>
       </w:r>
-      <w:proofErr w:type="spellStart"/>
-      <w:r>
-        <w:t>Jan.</w:t>
-      </w:r>
-      <w:r>
-        <w:t>elle</w:t>
-      </w:r>
-      <w:proofErr w:type="spellEnd"/>
-      <w:r>
-        <w:t xml:space="preserve"> Alison Ross</w:t>
+      <w:r>
+        <w:t>Jan</w:t>
+      </w:r>
+      <w:r>
+        <w:t>elle Alison Ross</w:t>
       </w:r>
       <w:r>
         <w:t xml:space="preserve">                                     </w:t>
@@ -14242,16 +14237,11 @@
         <w:spacing w:after="0"/>
         <w:ind w:firstLine="360"/>
       </w:pPr>
-      <w:proofErr w:type="spellStart"/>
-      <w:r>
-        <w:t>Jan.</w:t>
-      </w:r>
-      <w:r>
-        <w:t>ice</w:t>
-      </w:r>
-      <w:proofErr w:type="spellEnd"/>
-      <w:r>
-        <w:t xml:space="preserve"> Valarie Melillo</w:t>
+      <w:r>
+        <w:t>Jan</w:t>
+      </w:r>
+      <w:r>
+        <w:t>ice Valarie Melillo</w:t>
       </w:r>
       <w:r>
         <w:t xml:space="preserve">                                        </w:t>
@@ -16277,81 +16267,71 @@
       <w:r>
         <w:t xml:space="preserve">(3) Hailey </w:t>
       </w:r>
+      <w:r>
+        <w:t>Jan</w:t>
+      </w:r>
+      <w:r>
+        <w:t xml:space="preserve">e Blilie </w:t>
+      </w:r>
+      <w:r>
+        <w:tab/>
+      </w:r>
+      <w:r>
+        <w:tab/>
+      </w:r>
+      <w:r>
+        <w:t xml:space="preserve">            </w:t>
+      </w:r>
+      <w:r>
+        <w:t xml:space="preserve">26 May 2011 </w:t>
+      </w:r>
+    </w:p>
+    <w:p>
+      <w:pPr>
+        <w:spacing w:after="0"/>
+        <w:ind w:firstLine="540"/>
+      </w:pPr>
+      <w:r>
+        <w:t xml:space="preserve">b. Enoch James Sellars </w:t>
+      </w:r>
+      <w:r>
+        <w:tab/>
+      </w:r>
+      <w:r>
+        <w:tab/>
+      </w:r>
+      <w:r>
+        <w:t xml:space="preserve">            </w:t>
+      </w:r>
+      <w:r>
+        <w:t xml:space="preserve">10 Mar 1975 </w:t>
+      </w:r>
+      <w:r>
+        <w:tab/>
+      </w:r>
+      <w:r>
+        <w:t xml:space="preserve">                               </w:t>
+      </w:r>
+      <w:r>
+        <w:t xml:space="preserve">13 Jun 1996 </w:t>
+      </w:r>
+    </w:p>
+    <w:p>
+      <w:pPr>
+        <w:spacing w:after="0"/>
+        <w:ind w:firstLine="540"/>
+      </w:pPr>
+      <w:r>
+        <w:t xml:space="preserve">Laura </w:t>
+      </w:r>
       <w:proofErr w:type="spellStart"/>
       <w:r>
-        <w:t>Jan.</w:t>
-      </w:r>
-      <w:r>
-        <w:t>e</w:t>
+        <w:t>Lutricha</w:t>
       </w:r>
       <w:proofErr w:type="spellEnd"/>
       <w:r>
-        <w:t xml:space="preserve"> Blilie </w:t>
-      </w:r>
-      <w:r>
-        <w:tab/>
-      </w:r>
-      <w:r>
-        <w:tab/>
-      </w:r>
-      <w:r>
-        <w:t xml:space="preserve">            </w:t>
-      </w:r>
-      <w:r>
-        <w:t xml:space="preserve">26 May 2011 </w:t>
-      </w:r>
-    </w:p>
-    <w:p>
-      <w:pPr>
-        <w:spacing w:after="0"/>
-        <w:ind w:firstLine="540"/>
-      </w:pPr>
-      <w:r>
-        <w:t xml:space="preserve">b. Enoch James Sellars </w:t>
-      </w:r>
-      <w:r>
-        <w:tab/>
-      </w:r>
-      <w:r>
-        <w:tab/>
-      </w:r>
-      <w:r>
-        <w:t xml:space="preserve">            </w:t>
-      </w:r>
-      <w:r>
-        <w:t xml:space="preserve">10 Mar 1975 </w:t>
-      </w:r>
-      <w:r>
-        <w:tab/>
-      </w:r>
-      <w:r>
-        <w:t xml:space="preserve">                               </w:t>
-      </w:r>
-      <w:r>
-        <w:t xml:space="preserve">13 Jun 1996 </w:t>
-      </w:r>
-    </w:p>
-    <w:p>
-      <w:pPr>
-        <w:spacing w:after="0"/>
-        <w:ind w:firstLine="540"/>
-      </w:pPr>
-      <w:r>
-        <w:t xml:space="preserve">Laura </w:t>
-      </w:r>
-      <w:proofErr w:type="spellStart"/>
-      <w:r>
-        <w:t>Lutricha</w:t>
-      </w:r>
-      <w:proofErr w:type="spellEnd"/>
-      <w:r>
-        <w:t xml:space="preserve"> </w:t>
-      </w:r>
-      <w:proofErr w:type="spellStart"/>
-      <w:r>
-        <w:t>Bentzin</w:t>
-      </w:r>
-      <w:proofErr w:type="spellEnd"/>
+        <w:t xml:space="preserve"> Bentzin</w:t>
+      </w:r>
       <w:r>
         <w:t xml:space="preserve">                                   </w:t>
       </w:r>
@@ -18732,16 +18712,11 @@
       <w:r>
         <w:t xml:space="preserve">2. </w:t>
       </w:r>
-      <w:proofErr w:type="spellStart"/>
-      <w:r>
-        <w:t>Jan.</w:t>
-      </w:r>
-      <w:r>
-        <w:t>elle</w:t>
-      </w:r>
-      <w:proofErr w:type="spellEnd"/>
-      <w:r>
-        <w:t xml:space="preserve"> Marie Hendrickson </w:t>
+      <w:r>
+        <w:t>Jan</w:t>
+      </w:r>
+      <w:r>
+        <w:t xml:space="preserve">elle Marie Hendrickson </w:t>
       </w:r>
       <w:r>
         <w:tab/>
@@ -19761,16 +19736,11 @@
       <w:r>
         <w:t xml:space="preserve">3. </w:t>
       </w:r>
-      <w:proofErr w:type="spellStart"/>
-      <w:r>
-        <w:t>Jan.</w:t>
-      </w:r>
-      <w:r>
-        <w:t>e</w:t>
-      </w:r>
-      <w:proofErr w:type="spellEnd"/>
-      <w:r>
-        <w:t xml:space="preserve"> Renee Greuel </w:t>
+      <w:r>
+        <w:t>Jan</w:t>
+      </w:r>
+      <w:r>
+        <w:t xml:space="preserve">e Renee Greuel </w:t>
       </w:r>
       <w:r>
         <w:tab/>
@@ -22612,127 +22582,154 @@
       <w:r>
         <w:t xml:space="preserve">A. </w:t>
       </w:r>
+      <w:r>
+        <w:t>Jan</w:t>
+      </w:r>
+      <w:r>
+        <w:t xml:space="preserve">ice Kay Marek </w:t>
+      </w:r>
+      <w:r>
+        <w:tab/>
+      </w:r>
+      <w:r>
+        <w:tab/>
+      </w:r>
+      <w:r>
+        <w:t xml:space="preserve">                             </w:t>
+      </w:r>
+      <w:r>
+        <w:t xml:space="preserve">18 Apr 1940 </w:t>
+      </w:r>
+      <w:r>
+        <w:tab/>
+      </w:r>
+      <w:r>
+        <w:t xml:space="preserve">            </w:t>
+      </w:r>
+      <w:r>
+        <w:t>1958</w:t>
+      </w:r>
+      <w:r>
+        <w:t xml:space="preserve">           </w:t>
+      </w:r>
+      <w:r>
+        <w:t xml:space="preserve">2 Dec 2005 </w:t>
+      </w:r>
+    </w:p>
+    <w:p>
+      <w:pPr>
+        <w:spacing w:after="0"/>
+        <w:ind w:firstLine="180"/>
+      </w:pPr>
+      <w:r>
+        <w:t xml:space="preserve">Norval Hustoft </w:t>
+      </w:r>
+    </w:p>
+    <w:p>
+      <w:pPr>
+        <w:spacing w:after="0"/>
+        <w:ind w:firstLine="360"/>
+      </w:pPr>
+      <w:r>
+        <w:t xml:space="preserve">1. Myra Jean Hustoft </w:t>
+      </w:r>
+      <w:r>
+        <w:tab/>
+      </w:r>
+      <w:r>
+        <w:tab/>
+      </w:r>
+      <w:r>
+        <w:t xml:space="preserve">               </w:t>
+      </w:r>
+      <w:r>
+        <w:t xml:space="preserve">29 Oct 1959 </w:t>
+      </w:r>
+      <w:r>
+        <w:tab/>
+      </w:r>
+      <w:r>
+        <w:t xml:space="preserve">   </w:t>
+      </w:r>
+      <w:r>
+        <w:t xml:space="preserve">1 Oct 1979 </w:t>
+      </w:r>
+    </w:p>
+    <w:p>
+      <w:pPr>
+        <w:spacing w:after="0"/>
+        <w:ind w:firstLine="360"/>
+      </w:pPr>
+      <w:r>
+        <w:t xml:space="preserve">William Carl Kramp </w:t>
+      </w:r>
+      <w:r>
+        <w:tab/>
+      </w:r>
+      <w:r>
+        <w:tab/>
+      </w:r>
+      <w:r>
+        <w:t xml:space="preserve">                                </w:t>
+      </w:r>
+      <w:r>
+        <w:t xml:space="preserve">8 Oct 1946 </w:t>
+      </w:r>
+    </w:p>
+    <w:p>
+      <w:pPr>
+        <w:spacing w:after="0"/>
+        <w:ind w:firstLine="540"/>
+      </w:pPr>
+      <w:r>
+        <w:t xml:space="preserve">a. William Carl Kramp, Jr. </w:t>
+      </w:r>
+      <w:r>
+        <w:tab/>
+      </w:r>
+      <w:r>
+        <w:t xml:space="preserve">                              </w:t>
+      </w:r>
+      <w:r>
+        <w:t xml:space="preserve">12 Apr 1980 </w:t>
+      </w:r>
+      <w:r>
+        <w:tab/>
+      </w:r>
+      <w:r>
+        <w:tab/>
+      </w:r>
+      <w:r>
+        <w:tab/>
+      </w:r>
+      <w:r>
+        <w:t xml:space="preserve">     </w:t>
+      </w:r>
+      <w:r>
+        <w:t xml:space="preserve">May 1994 </w:t>
+      </w:r>
+    </w:p>
+    <w:p>
+      <w:pPr>
+        <w:spacing w:after="0"/>
+        <w:ind w:firstLine="540"/>
+      </w:pPr>
+      <w:r>
+        <w:t xml:space="preserve">b. Jennifer </w:t>
+      </w:r>
       <w:proofErr w:type="spellStart"/>
       <w:r>
-        <w:t>Jan.</w:t>
-      </w:r>
-      <w:r>
-        <w:t>ice</w:t>
+        <w:t>Schalysse</w:t>
       </w:r>
       <w:proofErr w:type="spellEnd"/>
       <w:r>
-        <w:t xml:space="preserve"> Kay Marek </w:t>
-      </w:r>
-      <w:r>
-        <w:tab/>
-      </w:r>
-      <w:r>
-        <w:tab/>
-      </w:r>
-      <w:r>
-        <w:t xml:space="preserve">                             </w:t>
-      </w:r>
-      <w:r>
-        <w:t xml:space="preserve">18 Apr 1940 </w:t>
-      </w:r>
-      <w:r>
-        <w:tab/>
-      </w:r>
-      <w:r>
-        <w:t xml:space="preserve">            </w:t>
-      </w:r>
-      <w:r>
-        <w:t>1958</w:t>
-      </w:r>
-      <w:r>
-        <w:t xml:space="preserve">           </w:t>
-      </w:r>
-      <w:r>
-        <w:t xml:space="preserve">2 Dec 2005 </w:t>
-      </w:r>
-    </w:p>
-    <w:p>
-      <w:pPr>
-        <w:spacing w:after="0"/>
-        <w:ind w:firstLine="180"/>
-      </w:pPr>
-      <w:r>
-        <w:t xml:space="preserve">Norval Hustoft </w:t>
-      </w:r>
-    </w:p>
-    <w:p>
-      <w:pPr>
-        <w:spacing w:after="0"/>
-        <w:ind w:firstLine="360"/>
-      </w:pPr>
-      <w:r>
-        <w:t xml:space="preserve">1. Myra Jean Hustoft </w:t>
-      </w:r>
-      <w:r>
-        <w:tab/>
-      </w:r>
-      <w:r>
-        <w:tab/>
-      </w:r>
-      <w:r>
-        <w:t xml:space="preserve">               </w:t>
-      </w:r>
-      <w:r>
-        <w:t xml:space="preserve">29 Oct 1959 </w:t>
-      </w:r>
-      <w:r>
-        <w:tab/>
-      </w:r>
-      <w:r>
-        <w:t xml:space="preserve">   </w:t>
-      </w:r>
-      <w:r>
-        <w:t xml:space="preserve">1 Oct 1979 </w:t>
-      </w:r>
-    </w:p>
-    <w:p>
-      <w:pPr>
-        <w:spacing w:after="0"/>
-        <w:ind w:firstLine="360"/>
-      </w:pPr>
-      <w:r>
-        <w:t xml:space="preserve">William Carl Kramp </w:t>
-      </w:r>
-      <w:r>
-        <w:tab/>
-      </w:r>
-      <w:r>
-        <w:tab/>
-      </w:r>
-      <w:r>
-        <w:t xml:space="preserve">                                </w:t>
-      </w:r>
-      <w:r>
-        <w:t xml:space="preserve">8 Oct 1946 </w:t>
-      </w:r>
-    </w:p>
-    <w:p>
-      <w:pPr>
-        <w:spacing w:after="0"/>
-        <w:ind w:firstLine="540"/>
-      </w:pPr>
-      <w:r>
-        <w:t xml:space="preserve">a. William Carl Kramp, Jr. </w:t>
-      </w:r>
-      <w:r>
-        <w:tab/>
-      </w:r>
-      <w:r>
-        <w:t xml:space="preserve">                              </w:t>
-      </w:r>
-      <w:r>
-        <w:t xml:space="preserve">12 Apr 1980 </w:t>
-      </w:r>
-      <w:r>
-        <w:tab/>
-      </w:r>
-      <w:r>
-        <w:tab/>
+        <w:t xml:space="preserve"> Kramp </w:t>
+      </w:r>
+      <w:r>
+        <w:t xml:space="preserve">                           </w:t>
+      </w:r>
+      <w:r>
+        <w:t xml:space="preserve">24 Sep 1982 </w:t>
       </w:r>
       <w:r>
         <w:tab/>
@@ -22741,16 +22738,28 @@
         <w:t xml:space="preserve">     </w:t>
       </w:r>
       <w:r>
-        <w:t xml:space="preserve">May 1994 </w:t>
-      </w:r>
-    </w:p>
-    <w:p>
-      <w:pPr>
-        <w:spacing w:after="0"/>
-        <w:ind w:firstLine="540"/>
-      </w:pPr>
-      <w:r>
-        <w:t xml:space="preserve">b. Jennifer </w:t>
+        <w:t xml:space="preserve"> </w:t>
+      </w:r>
+      <w:r>
+        <w:t xml:space="preserve">Mar 2008 </w:t>
+      </w:r>
+    </w:p>
+    <w:p>
+      <w:pPr>
+        <w:spacing w:after="0"/>
+        <w:ind w:firstLine="540"/>
+      </w:pPr>
+      <w:r>
+        <w:t xml:space="preserve">Paul Theisler </w:t>
+      </w:r>
+    </w:p>
+    <w:p>
+      <w:pPr>
+        <w:spacing w:after="0"/>
+        <w:ind w:firstLine="720"/>
+      </w:pPr>
+      <w:r>
+        <w:t xml:space="preserve">(1) </w:t>
       </w:r>
       <w:proofErr w:type="spellStart"/>
       <w:r>
@@ -22758,59 +22767,7 @@
       </w:r>
       <w:proofErr w:type="spellEnd"/>
       <w:r>
-        <w:t xml:space="preserve"> Kramp </w:t>
-      </w:r>
-      <w:r>
-        <w:t xml:space="preserve">                           </w:t>
-      </w:r>
-      <w:r>
-        <w:t xml:space="preserve">24 Sep 1982 </w:t>
-      </w:r>
-      <w:r>
-        <w:tab/>
-      </w:r>
-      <w:r>
-        <w:t xml:space="preserve">     </w:t>
-      </w:r>
-      <w:r>
-        <w:t xml:space="preserve"> </w:t>
-      </w:r>
-      <w:r>
-        <w:t xml:space="preserve">Mar 2008 </w:t>
-      </w:r>
-    </w:p>
-    <w:p>
-      <w:pPr>
-        <w:spacing w:after="0"/>
-        <w:ind w:firstLine="540"/>
-      </w:pPr>
-      <w:r>
-        <w:t xml:space="preserve">Paul Theisler </w:t>
-      </w:r>
-    </w:p>
-    <w:p>
-      <w:pPr>
-        <w:spacing w:after="0"/>
-        <w:ind w:firstLine="720"/>
-      </w:pPr>
-      <w:r>
-        <w:t xml:space="preserve">(1) </w:t>
-      </w:r>
-      <w:proofErr w:type="spellStart"/>
-      <w:r>
-        <w:t>Schalysse</w:t>
-      </w:r>
-      <w:proofErr w:type="spellEnd"/>
-      <w:r>
-        <w:t xml:space="preserve"> </w:t>
-      </w:r>
-      <w:proofErr w:type="spellStart"/>
-      <w:r>
-        <w:t>Plavka</w:t>
-      </w:r>
-      <w:proofErr w:type="spellEnd"/>
-      <w:r>
-        <w:t xml:space="preserve"> </w:t>
+        <w:t xml:space="preserve"> Plavka </w:t>
       </w:r>
       <w:r>
         <w:tab/>
@@ -23079,16 +23036,11 @@
       <w:r>
         <w:t xml:space="preserve"> </w:t>
       </w:r>
-      <w:proofErr w:type="spellStart"/>
-      <w:r>
-        <w:t>Jan.</w:t>
-      </w:r>
-      <w:r>
-        <w:t>ice</w:t>
-      </w:r>
-      <w:proofErr w:type="spellEnd"/>
-      <w:r>
-        <w:t xml:space="preserve"> Kay Marek Hustoft </w:t>
+      <w:r>
+        <w:t>Jan</w:t>
+      </w:r>
+      <w:r>
+        <w:t xml:space="preserve">ice Kay Marek Hustoft </w:t>
       </w:r>
       <w:r>
         <w:tab/>
@@ -25310,16 +25262,11 @@
       <w:r>
         <w:t xml:space="preserve">2. </w:t>
       </w:r>
-      <w:proofErr w:type="spellStart"/>
-      <w:r>
-        <w:t>Jan.</w:t>
-      </w:r>
-      <w:r>
-        <w:t>ette</w:t>
-      </w:r>
-      <w:proofErr w:type="spellEnd"/>
-      <w:r>
-        <w:t xml:space="preserve"> Kay Lass </w:t>
+      <w:r>
+        <w:t>Jan</w:t>
+      </w:r>
+      <w:r>
+        <w:t xml:space="preserve">ette Kay Lass </w:t>
       </w:r>
       <w:r>
         <w:tab/>

</xml_diff>